<commit_message>
Tror jag har löst mitt problem
</commit_message>
<xml_diff>
--- a/Dokumentation/Testrapport.docx
+++ b/Dokumentation/Testrapport.docx
@@ -45,7 +45,23 @@
           <w:sz w:val="24"/>
           <w:szCs w:val="24"/>
         </w:rPr>
-        <w:t xml:space="preserve"> 22/4 2014</w:t>
+        <w:t xml:space="preserve"> 22/4 </w:t>
+      </w:r>
+      <w:r>
+        <w:rPr>
+          <w:rFonts w:ascii="Times New Roman" w:hAnsi="Times New Roman" w:cs="Times New Roman"/>
+          <w:sz w:val="24"/>
+          <w:szCs w:val="24"/>
+        </w:rPr>
+        <w:t xml:space="preserve">- </w:t>
+      </w:r>
+      <w:r>
+        <w:rPr>
+          <w:rFonts w:ascii="Times New Roman" w:hAnsi="Times New Roman" w:cs="Times New Roman"/>
+          <w:sz w:val="24"/>
+          <w:szCs w:val="24"/>
+        </w:rPr>
+        <w:t>2014</w:t>
       </w:r>
     </w:p>
     <w:p>
@@ -88,7 +104,43 @@
           <w:sz w:val="24"/>
           <w:szCs w:val="24"/>
         </w:rPr>
-        <w:t xml:space="preserve"> Webbläsare Google Chrome och Mozilla Firefox </w:t>
+        <w:t xml:space="preserve"> Webbläsare Google </w:t>
+      </w:r>
+      <w:proofErr w:type="spellStart"/>
+      <w:r>
+        <w:rPr>
+          <w:rFonts w:ascii="Times New Roman" w:hAnsi="Times New Roman" w:cs="Times New Roman"/>
+          <w:sz w:val="24"/>
+          <w:szCs w:val="24"/>
+        </w:rPr>
+        <w:t>Chrome</w:t>
+      </w:r>
+      <w:proofErr w:type="spellEnd"/>
+      <w:r>
+        <w:rPr>
+          <w:rFonts w:ascii="Times New Roman" w:hAnsi="Times New Roman" w:cs="Times New Roman"/>
+          <w:sz w:val="24"/>
+          <w:szCs w:val="24"/>
+        </w:rPr>
+        <w:t xml:space="preserve"> och Mozilla </w:t>
+      </w:r>
+      <w:proofErr w:type="spellStart"/>
+      <w:r>
+        <w:rPr>
+          <w:rFonts w:ascii="Times New Roman" w:hAnsi="Times New Roman" w:cs="Times New Roman"/>
+          <w:sz w:val="24"/>
+          <w:szCs w:val="24"/>
+        </w:rPr>
+        <w:t>Firefox</w:t>
+      </w:r>
+      <w:proofErr w:type="spellEnd"/>
+      <w:r>
+        <w:rPr>
+          <w:rFonts w:ascii="Times New Roman" w:hAnsi="Times New Roman" w:cs="Times New Roman"/>
+          <w:sz w:val="24"/>
+          <w:szCs w:val="24"/>
+        </w:rPr>
+        <w:t xml:space="preserve"> </w:t>
       </w:r>
     </w:p>
     <w:tbl>
@@ -369,6 +421,196 @@
         </w:rPr>
         <w:t>är att om man skriver in bokstäver eller inte skriver något alls så ska man komma till en snyggare sida än standard ASP fel – sidan.</w:t>
       </w:r>
+    </w:p>
+    <w:p>
+      <w:pPr>
+        <w:rPr>
+          <w:rFonts w:ascii="Times New Roman" w:hAnsi="Times New Roman" w:cs="Times New Roman"/>
+          <w:sz w:val="24"/>
+          <w:szCs w:val="24"/>
+        </w:rPr>
+      </w:pPr>
+    </w:p>
+    <w:p>
+      <w:pPr>
+        <w:rPr>
+          <w:rFonts w:ascii="Times New Roman" w:hAnsi="Times New Roman" w:cs="Times New Roman"/>
+          <w:sz w:val="24"/>
+          <w:szCs w:val="24"/>
+        </w:rPr>
+      </w:pPr>
+      <w:r>
+        <w:rPr>
+          <w:rFonts w:ascii="Times New Roman" w:hAnsi="Times New Roman" w:cs="Times New Roman"/>
+          <w:b/>
+          <w:sz w:val="24"/>
+          <w:szCs w:val="24"/>
+        </w:rPr>
+        <w:t xml:space="preserve">Datum: </w:t>
+      </w:r>
+      <w:r>
+        <w:rPr>
+          <w:rFonts w:ascii="Times New Roman" w:hAnsi="Times New Roman" w:cs="Times New Roman"/>
+          <w:sz w:val="24"/>
+          <w:szCs w:val="24"/>
+        </w:rPr>
+        <w:t>2/5- 2014</w:t>
+      </w:r>
+    </w:p>
+    <w:p>
+      <w:pPr>
+        <w:rPr>
+          <w:rFonts w:ascii="Times New Roman" w:hAnsi="Times New Roman" w:cs="Times New Roman"/>
+          <w:sz w:val="24"/>
+          <w:szCs w:val="24"/>
+        </w:rPr>
+      </w:pPr>
+      <w:r>
+        <w:rPr>
+          <w:rFonts w:ascii="Times New Roman" w:hAnsi="Times New Roman" w:cs="Times New Roman"/>
+          <w:b/>
+          <w:sz w:val="24"/>
+          <w:szCs w:val="24"/>
+        </w:rPr>
+        <w:t xml:space="preserve">Miljö: </w:t>
+      </w:r>
+      <w:r>
+        <w:rPr>
+          <w:rFonts w:ascii="Times New Roman" w:hAnsi="Times New Roman" w:cs="Times New Roman"/>
+          <w:sz w:val="24"/>
+          <w:szCs w:val="24"/>
+        </w:rPr>
+        <w:t xml:space="preserve">Webbläsare Google </w:t>
+      </w:r>
+      <w:proofErr w:type="spellStart"/>
+      <w:r>
+        <w:rPr>
+          <w:rFonts w:ascii="Times New Roman" w:hAnsi="Times New Roman" w:cs="Times New Roman"/>
+          <w:sz w:val="24"/>
+          <w:szCs w:val="24"/>
+        </w:rPr>
+        <w:t>Chrome</w:t>
+      </w:r>
+      <w:proofErr w:type="spellEnd"/>
+    </w:p>
+    <w:tbl>
+      <w:tblPr>
+        <w:tblStyle w:val="TableGrid"/>
+        <w:tblW w:w="0" w:type="auto"/>
+        <w:tblLook w:val="04A0"/>
+      </w:tblPr>
+      <w:tblGrid>
+        <w:gridCol w:w="3070"/>
+        <w:gridCol w:w="3071"/>
+        <w:gridCol w:w="3071"/>
+      </w:tblGrid>
+      <w:tr>
+        <w:tc>
+          <w:tcPr>
+            <w:tcW w:w="3070" w:type="dxa"/>
+            <w:shd w:val="clear" w:color="auto" w:fill="76923C" w:themeFill="accent3" w:themeFillShade="BF"/>
+          </w:tcPr>
+          <w:p>
+            <w:pPr>
+              <w:rPr>
+                <w:rFonts w:ascii="Times New Roman" w:hAnsi="Times New Roman" w:cs="Times New Roman"/>
+                <w:sz w:val="24"/>
+                <w:szCs w:val="24"/>
+              </w:rPr>
+            </w:pPr>
+            <w:r>
+              <w:rPr>
+                <w:rFonts w:ascii="Times New Roman" w:hAnsi="Times New Roman" w:cs="Times New Roman"/>
+                <w:sz w:val="24"/>
+                <w:szCs w:val="24"/>
+              </w:rPr>
+              <w:t>Testfall 2</w:t>
+            </w:r>
+          </w:p>
+        </w:tc>
+        <w:tc>
+          <w:tcPr>
+            <w:tcW w:w="3071" w:type="dxa"/>
+            <w:shd w:val="clear" w:color="auto" w:fill="76923C" w:themeFill="accent3" w:themeFillShade="BF"/>
+          </w:tcPr>
+          <w:p>
+            <w:pPr>
+              <w:rPr>
+                <w:rFonts w:ascii="Times New Roman" w:hAnsi="Times New Roman" w:cs="Times New Roman"/>
+                <w:sz w:val="24"/>
+                <w:szCs w:val="24"/>
+              </w:rPr>
+            </w:pPr>
+            <w:r>
+              <w:rPr>
+                <w:rFonts w:ascii="Times New Roman" w:hAnsi="Times New Roman" w:cs="Times New Roman"/>
+                <w:sz w:val="24"/>
+                <w:szCs w:val="24"/>
+              </w:rPr>
+              <w:t>Klicka på länken</w:t>
+            </w:r>
+          </w:p>
+        </w:tc>
+        <w:tc>
+          <w:tcPr>
+            <w:tcW w:w="3071" w:type="dxa"/>
+            <w:shd w:val="clear" w:color="auto" w:fill="76923C" w:themeFill="accent3" w:themeFillShade="BF"/>
+          </w:tcPr>
+          <w:p>
+            <w:pPr>
+              <w:rPr>
+                <w:rFonts w:ascii="Times New Roman" w:hAnsi="Times New Roman" w:cs="Times New Roman"/>
+                <w:sz w:val="24"/>
+                <w:szCs w:val="24"/>
+              </w:rPr>
+            </w:pPr>
+            <w:r>
+              <w:rPr>
+                <w:rFonts w:ascii="Times New Roman" w:hAnsi="Times New Roman" w:cs="Times New Roman"/>
+                <w:sz w:val="24"/>
+                <w:szCs w:val="24"/>
+              </w:rPr>
+              <w:t>Lyckat</w:t>
+            </w:r>
+          </w:p>
+        </w:tc>
+      </w:tr>
+    </w:tbl>
+    <w:p>
+      <w:pPr>
+        <w:rPr>
+          <w:rFonts w:ascii="Times New Roman" w:hAnsi="Times New Roman" w:cs="Times New Roman"/>
+          <w:sz w:val="24"/>
+          <w:szCs w:val="24"/>
+        </w:rPr>
+      </w:pPr>
+    </w:p>
+    <w:p>
+      <w:pPr>
+        <w:rPr>
+          <w:rFonts w:ascii="Times New Roman" w:hAnsi="Times New Roman" w:cs="Times New Roman"/>
+          <w:sz w:val="24"/>
+          <w:szCs w:val="24"/>
+        </w:rPr>
+      </w:pPr>
+      <w:r>
+        <w:rPr>
+          <w:rFonts w:ascii="Times New Roman" w:hAnsi="Times New Roman" w:cs="Times New Roman"/>
+          <w:b/>
+          <w:sz w:val="24"/>
+          <w:szCs w:val="24"/>
+        </w:rPr>
+        <w:t>Analys</w:t>
+      </w:r>
+    </w:p>
+    <w:p>
+      <w:pPr>
+        <w:rPr>
+          <w:rFonts w:ascii="Times New Roman" w:hAnsi="Times New Roman" w:cs="Times New Roman"/>
+          <w:sz w:val="24"/>
+          <w:szCs w:val="24"/>
+        </w:rPr>
+      </w:pPr>
     </w:p>
     <w:sectPr>
       <w:pgSz w:w="11906" w:h="16838"/>

</xml_diff>

<commit_message>
gjort klart bilder och gör fler sidor för spel i serien
</commit_message>
<xml_diff>
--- a/Dokumentation/Testrapport.docx
+++ b/Dokumentation/Testrapport.docx
@@ -786,7 +786,7 @@
         <w:tc>
           <w:tcPr>
             <w:tcW w:w="3070" w:type="dxa"/>
-            <w:shd w:val="clear" w:color="auto" w:fill="632423" w:themeFill="accent2" w:themeFillShade="80"/>
+            <w:shd w:val="clear" w:color="auto" w:fill="943634" w:themeFill="accent2" w:themeFillShade="BF"/>
           </w:tcPr>
           <w:p>
             <w:pPr>
@@ -811,7 +811,7 @@
         <w:tc>
           <w:tcPr>
             <w:tcW w:w="3071" w:type="dxa"/>
-            <w:shd w:val="clear" w:color="auto" w:fill="632423" w:themeFill="accent2" w:themeFillShade="80"/>
+            <w:shd w:val="clear" w:color="auto" w:fill="943634" w:themeFill="accent2" w:themeFillShade="BF"/>
           </w:tcPr>
           <w:p>
             <w:pPr>
@@ -836,7 +836,7 @@
         <w:tc>
           <w:tcPr>
             <w:tcW w:w="3071" w:type="dxa"/>
-            <w:shd w:val="clear" w:color="auto" w:fill="632423" w:themeFill="accent2" w:themeFillShade="80"/>
+            <w:shd w:val="clear" w:color="auto" w:fill="943634" w:themeFill="accent2" w:themeFillShade="BF"/>
           </w:tcPr>
           <w:p>
             <w:pPr>
@@ -1005,7 +1005,7 @@
         <w:tc>
           <w:tcPr>
             <w:tcW w:w="3070" w:type="dxa"/>
-            <w:shd w:val="clear" w:color="auto" w:fill="632423" w:themeFill="accent2" w:themeFillShade="80"/>
+            <w:shd w:val="clear" w:color="auto" w:fill="943634" w:themeFill="accent2" w:themeFillShade="BF"/>
           </w:tcPr>
           <w:p>
             <w:pPr>
@@ -1030,7 +1030,7 @@
         <w:tc>
           <w:tcPr>
             <w:tcW w:w="3071" w:type="dxa"/>
-            <w:shd w:val="clear" w:color="auto" w:fill="632423" w:themeFill="accent2" w:themeFillShade="80"/>
+            <w:shd w:val="clear" w:color="auto" w:fill="943634" w:themeFill="accent2" w:themeFillShade="BF"/>
           </w:tcPr>
           <w:p>
             <w:pPr>
@@ -1055,7 +1055,7 @@
         <w:tc>
           <w:tcPr>
             <w:tcW w:w="3071" w:type="dxa"/>
-            <w:shd w:val="clear" w:color="auto" w:fill="632423" w:themeFill="accent2" w:themeFillShade="80"/>
+            <w:shd w:val="clear" w:color="auto" w:fill="943634" w:themeFill="accent2" w:themeFillShade="BF"/>
           </w:tcPr>
           <w:p>
             <w:pPr>
@@ -1202,6 +1202,330 @@
         </w:rPr>
         <w:lastRenderedPageBreak/>
         <w:t>så ska ett felmeddelande visas och det ska inte gå in i databasen vilket det inte gör så det är bra.</w:t>
+      </w:r>
+    </w:p>
+    <w:p>
+      <w:pPr>
+        <w:rPr>
+          <w:rFonts w:ascii="Times New Roman" w:hAnsi="Times New Roman" w:cs="Times New Roman"/>
+          <w:sz w:val="24"/>
+          <w:szCs w:val="24"/>
+        </w:rPr>
+      </w:pPr>
+    </w:p>
+    <w:p>
+      <w:pPr>
+        <w:rPr>
+          <w:rFonts w:ascii="Times New Roman" w:hAnsi="Times New Roman" w:cs="Times New Roman"/>
+          <w:b/>
+          <w:sz w:val="24"/>
+          <w:szCs w:val="24"/>
+        </w:rPr>
+      </w:pPr>
+      <w:r>
+        <w:rPr>
+          <w:rFonts w:ascii="Times New Roman" w:hAnsi="Times New Roman" w:cs="Times New Roman"/>
+          <w:b/>
+          <w:sz w:val="24"/>
+          <w:szCs w:val="24"/>
+        </w:rPr>
+        <w:t>Datum 20/5 – 2014</w:t>
+      </w:r>
+    </w:p>
+    <w:p>
+      <w:pPr>
+        <w:rPr>
+          <w:rFonts w:ascii="Times New Roman" w:hAnsi="Times New Roman" w:cs="Times New Roman"/>
+          <w:sz w:val="24"/>
+          <w:szCs w:val="24"/>
+        </w:rPr>
+      </w:pPr>
+      <w:r>
+        <w:rPr>
+          <w:rFonts w:ascii="Times New Roman" w:hAnsi="Times New Roman" w:cs="Times New Roman"/>
+          <w:b/>
+          <w:sz w:val="24"/>
+          <w:szCs w:val="24"/>
+        </w:rPr>
+        <w:t xml:space="preserve">Miljö: </w:t>
+      </w:r>
+      <w:r>
+        <w:rPr>
+          <w:rFonts w:ascii="Times New Roman" w:hAnsi="Times New Roman" w:cs="Times New Roman"/>
+          <w:sz w:val="24"/>
+          <w:szCs w:val="24"/>
+        </w:rPr>
+        <w:t>Webbläsare Google Chrome</w:t>
+      </w:r>
+    </w:p>
+    <w:tbl>
+      <w:tblPr>
+        <w:tblStyle w:val="TableGrid"/>
+        <w:tblW w:w="0" w:type="auto"/>
+        <w:tblLook w:val="04A0"/>
+      </w:tblPr>
+      <w:tblGrid>
+        <w:gridCol w:w="3070"/>
+        <w:gridCol w:w="4551"/>
+        <w:gridCol w:w="1591"/>
+      </w:tblGrid>
+      <w:tr>
+        <w:tc>
+          <w:tcPr>
+            <w:tcW w:w="3070" w:type="dxa"/>
+            <w:shd w:val="clear" w:color="auto" w:fill="76923C" w:themeFill="accent3" w:themeFillShade="BF"/>
+          </w:tcPr>
+          <w:p>
+            <w:pPr>
+              <w:rPr>
+                <w:rFonts w:ascii="Times New Roman" w:hAnsi="Times New Roman" w:cs="Times New Roman"/>
+                <w:sz w:val="24"/>
+                <w:szCs w:val="24"/>
+              </w:rPr>
+            </w:pPr>
+            <w:r>
+              <w:rPr>
+                <w:rFonts w:ascii="Times New Roman" w:hAnsi="Times New Roman" w:cs="Times New Roman"/>
+                <w:sz w:val="24"/>
+                <w:szCs w:val="24"/>
+              </w:rPr>
+              <w:t>Testfall 4</w:t>
+            </w:r>
+          </w:p>
+        </w:tc>
+        <w:tc>
+          <w:tcPr>
+            <w:tcW w:w="4551" w:type="dxa"/>
+            <w:shd w:val="clear" w:color="auto" w:fill="76923C" w:themeFill="accent3" w:themeFillShade="BF"/>
+          </w:tcPr>
+          <w:p>
+            <w:pPr>
+              <w:rPr>
+                <w:rFonts w:ascii="Times New Roman" w:hAnsi="Times New Roman" w:cs="Times New Roman"/>
+                <w:sz w:val="24"/>
+                <w:szCs w:val="24"/>
+              </w:rPr>
+            </w:pPr>
+            <w:r>
+              <w:rPr>
+                <w:rFonts w:ascii="Times New Roman" w:hAnsi="Times New Roman" w:cs="Times New Roman"/>
+                <w:sz w:val="24"/>
+                <w:szCs w:val="24"/>
+              </w:rPr>
+              <w:t>Valfri jpg, png eller jpeg bild</w:t>
+            </w:r>
+          </w:p>
+        </w:tc>
+        <w:tc>
+          <w:tcPr>
+            <w:tcW w:w="1591" w:type="dxa"/>
+            <w:shd w:val="clear" w:color="auto" w:fill="76923C" w:themeFill="accent3" w:themeFillShade="BF"/>
+          </w:tcPr>
+          <w:p>
+            <w:pPr>
+              <w:rPr>
+                <w:rFonts w:ascii="Times New Roman" w:hAnsi="Times New Roman" w:cs="Times New Roman"/>
+                <w:sz w:val="24"/>
+                <w:szCs w:val="24"/>
+              </w:rPr>
+            </w:pPr>
+            <w:r>
+              <w:rPr>
+                <w:rFonts w:ascii="Times New Roman" w:hAnsi="Times New Roman" w:cs="Times New Roman"/>
+                <w:sz w:val="24"/>
+                <w:szCs w:val="24"/>
+              </w:rPr>
+              <w:t>Lyckat</w:t>
+            </w:r>
+          </w:p>
+        </w:tc>
+      </w:tr>
+      <w:tr>
+        <w:tc>
+          <w:tcPr>
+            <w:tcW w:w="3070" w:type="dxa"/>
+            <w:shd w:val="clear" w:color="auto" w:fill="943634" w:themeFill="accent2" w:themeFillShade="BF"/>
+          </w:tcPr>
+          <w:p>
+            <w:pPr>
+              <w:rPr>
+                <w:rFonts w:ascii="Times New Roman" w:hAnsi="Times New Roman" w:cs="Times New Roman"/>
+                <w:sz w:val="24"/>
+                <w:szCs w:val="24"/>
+              </w:rPr>
+            </w:pPr>
+            <w:r>
+              <w:rPr>
+                <w:rFonts w:ascii="Times New Roman" w:hAnsi="Times New Roman" w:cs="Times New Roman"/>
+                <w:sz w:val="24"/>
+                <w:szCs w:val="24"/>
+              </w:rPr>
+              <w:t>Testfall 4</w:t>
+            </w:r>
+          </w:p>
+        </w:tc>
+        <w:tc>
+          <w:tcPr>
+            <w:tcW w:w="4551" w:type="dxa"/>
+            <w:shd w:val="clear" w:color="auto" w:fill="943634" w:themeFill="accent2" w:themeFillShade="BF"/>
+          </w:tcPr>
+          <w:p>
+            <w:pPr>
+              <w:rPr>
+                <w:rFonts w:ascii="Times New Roman" w:hAnsi="Times New Roman" w:cs="Times New Roman"/>
+                <w:sz w:val="24"/>
+                <w:szCs w:val="24"/>
+              </w:rPr>
+            </w:pPr>
+            <w:r>
+              <w:rPr>
+                <w:rFonts w:ascii="Times New Roman" w:hAnsi="Times New Roman" w:cs="Times New Roman"/>
+                <w:sz w:val="24"/>
+                <w:szCs w:val="24"/>
+              </w:rPr>
+              <w:t>Bild som inte är av typen jpg, png eller jpeg</w:t>
+            </w:r>
+          </w:p>
+        </w:tc>
+        <w:tc>
+          <w:tcPr>
+            <w:tcW w:w="1591" w:type="dxa"/>
+            <w:shd w:val="clear" w:color="auto" w:fill="943634" w:themeFill="accent2" w:themeFillShade="BF"/>
+          </w:tcPr>
+          <w:p>
+            <w:pPr>
+              <w:rPr>
+                <w:rFonts w:ascii="Times New Roman" w:hAnsi="Times New Roman" w:cs="Times New Roman"/>
+                <w:sz w:val="24"/>
+                <w:szCs w:val="24"/>
+              </w:rPr>
+            </w:pPr>
+            <w:r>
+              <w:rPr>
+                <w:rFonts w:ascii="Times New Roman" w:hAnsi="Times New Roman" w:cs="Times New Roman"/>
+                <w:sz w:val="24"/>
+                <w:szCs w:val="24"/>
+              </w:rPr>
+              <w:t>Misslyckat</w:t>
+            </w:r>
+          </w:p>
+        </w:tc>
+      </w:tr>
+      <w:tr>
+        <w:tc>
+          <w:tcPr>
+            <w:tcW w:w="3070" w:type="dxa"/>
+            <w:shd w:val="clear" w:color="auto" w:fill="76923C" w:themeFill="accent3" w:themeFillShade="BF"/>
+          </w:tcPr>
+          <w:p>
+            <w:pPr>
+              <w:rPr>
+                <w:rFonts w:ascii="Times New Roman" w:hAnsi="Times New Roman" w:cs="Times New Roman"/>
+                <w:sz w:val="24"/>
+                <w:szCs w:val="24"/>
+              </w:rPr>
+            </w:pPr>
+            <w:r>
+              <w:rPr>
+                <w:rFonts w:ascii="Times New Roman" w:hAnsi="Times New Roman" w:cs="Times New Roman"/>
+                <w:sz w:val="24"/>
+                <w:szCs w:val="24"/>
+              </w:rPr>
+              <w:t>Testfall 4.1</w:t>
+            </w:r>
+          </w:p>
+        </w:tc>
+        <w:tc>
+          <w:tcPr>
+            <w:tcW w:w="4551" w:type="dxa"/>
+            <w:shd w:val="clear" w:color="auto" w:fill="76923C" w:themeFill="accent3" w:themeFillShade="BF"/>
+          </w:tcPr>
+          <w:p>
+            <w:pPr>
+              <w:rPr>
+                <w:rFonts w:ascii="Times New Roman" w:hAnsi="Times New Roman" w:cs="Times New Roman"/>
+                <w:sz w:val="24"/>
+                <w:szCs w:val="24"/>
+              </w:rPr>
+            </w:pPr>
+            <w:r>
+              <w:rPr>
+                <w:rFonts w:ascii="Times New Roman" w:hAnsi="Times New Roman" w:cs="Times New Roman"/>
+                <w:sz w:val="24"/>
+                <w:szCs w:val="24"/>
+              </w:rPr>
+              <w:t>Ta bort bild</w:t>
+            </w:r>
+          </w:p>
+        </w:tc>
+        <w:tc>
+          <w:tcPr>
+            <w:tcW w:w="1591" w:type="dxa"/>
+            <w:shd w:val="clear" w:color="auto" w:fill="76923C" w:themeFill="accent3" w:themeFillShade="BF"/>
+          </w:tcPr>
+          <w:p>
+            <w:pPr>
+              <w:rPr>
+                <w:rFonts w:ascii="Times New Roman" w:hAnsi="Times New Roman" w:cs="Times New Roman"/>
+                <w:sz w:val="24"/>
+                <w:szCs w:val="24"/>
+              </w:rPr>
+            </w:pPr>
+            <w:r>
+              <w:rPr>
+                <w:rFonts w:ascii="Times New Roman" w:hAnsi="Times New Roman" w:cs="Times New Roman"/>
+                <w:sz w:val="24"/>
+                <w:szCs w:val="24"/>
+              </w:rPr>
+              <w:t>Lyckat</w:t>
+            </w:r>
+          </w:p>
+        </w:tc>
+      </w:tr>
+    </w:tbl>
+    <w:p>
+      <w:pPr>
+        <w:rPr>
+          <w:rFonts w:ascii="Times New Roman" w:hAnsi="Times New Roman" w:cs="Times New Roman"/>
+          <w:sz w:val="24"/>
+          <w:szCs w:val="24"/>
+        </w:rPr>
+      </w:pPr>
+    </w:p>
+    <w:p>
+      <w:pPr>
+        <w:rPr>
+          <w:rFonts w:ascii="Times New Roman" w:hAnsi="Times New Roman" w:cs="Times New Roman"/>
+          <w:b/>
+          <w:sz w:val="24"/>
+          <w:szCs w:val="24"/>
+        </w:rPr>
+      </w:pPr>
+      <w:r>
+        <w:rPr>
+          <w:rFonts w:ascii="Times New Roman" w:hAnsi="Times New Roman" w:cs="Times New Roman"/>
+          <w:b/>
+          <w:sz w:val="24"/>
+          <w:szCs w:val="24"/>
+        </w:rPr>
+        <w:t>Analys</w:t>
+      </w:r>
+    </w:p>
+    <w:p>
+      <w:pPr>
+        <w:rPr>
+          <w:rFonts w:ascii="Times New Roman" w:hAnsi="Times New Roman" w:cs="Times New Roman"/>
+          <w:sz w:val="24"/>
+          <w:szCs w:val="24"/>
+        </w:rPr>
+      </w:pPr>
+      <w:r>
+        <w:rPr>
+          <w:rFonts w:ascii="Times New Roman" w:hAnsi="Times New Roman" w:cs="Times New Roman"/>
+          <w:sz w:val="24"/>
+          <w:szCs w:val="24"/>
+        </w:rPr>
+        <w:t>Detta test fungerar som det är tänkt då jag bland annat inte vill att man ska kunna ladda upp vilka filtyper som helst så om man försöker ladda upp en filtyp som inte är tillåten så visas ett meddelande för användaren som säger vilka filtyper som man får ladda upp.</w:t>
       </w:r>
     </w:p>
     <w:sectPr>

</xml_diff>